<commit_message>
Caught an error in results report.
</commit_message>
<xml_diff>
--- a/manuscripts/diss.docx
+++ b/manuscripts/diss.docx
@@ -1,6 +1,6 @@
 
 <file path=word/document.xml><?xml version="1.0" encoding="utf-8"?>
-<w:document xmlns:wpc="http://schemas.microsoft.com/office/word/2010/wordprocessingCanvas" xmlns:mc="http://schemas.openxmlformats.org/markup-compatibility/2006" xmlns:o="urn:schemas-microsoft-com:office:office" xmlns:r="http://schemas.openxmlformats.org/officeDocument/2006/relationships" xmlns:m="http://schemas.openxmlformats.org/officeDocument/2006/math" xmlns:v="urn:schemas-microsoft-com:vml" xmlns:wp14="http://schemas.microsoft.com/office/word/2010/wordprocessingDrawing" xmlns:wp="http://schemas.openxmlformats.org/drawingml/2006/wordprocessingDrawing" xmlns:w10="urn:schemas-microsoft-com:office:word" xmlns:w="http://schemas.openxmlformats.org/wordprocessingml/2006/main" xmlns:w14="http://schemas.microsoft.com/office/word/2010/wordml" xmlns:wpg="http://schemas.microsoft.com/office/word/2010/wordprocessingGroup" xmlns:wpi="http://schemas.microsoft.com/office/word/2010/wordprocessingInk" xmlns:wne="http://schemas.microsoft.com/office/word/2006/wordml" xmlns:wps="http://schemas.microsoft.com/office/word/2010/wordprocessingShape" mc:Ignorable="w14 wp14">
+<w:document xmlns:ve="http://schemas.openxmlformats.org/markup-compatibility/2006" xmlns:o="urn:schemas-microsoft-com:office:office" xmlns:r="http://schemas.openxmlformats.org/officeDocument/2006/relationships" xmlns:m="http://schemas.openxmlformats.org/officeDocument/2006/math" xmlns:v="urn:schemas-microsoft-com:vml" xmlns:wp="http://schemas.openxmlformats.org/drawingml/2006/wordprocessingDrawing" xmlns:w10="urn:schemas-microsoft-com:office:word" xmlns:w="http://schemas.openxmlformats.org/wordprocessingml/2006/main" xmlns:wne="http://schemas.microsoft.com/office/word/2006/wordml">
   <w:body>
     <w:p>
       <w:pPr>
@@ -93,7 +93,7 @@
           <w:szCs w:val="24"/>
         </w:rPr>
         <w:sectPr>
-          <w:headerReference w:type="first" r:id="rId8"/>
+          <w:headerReference w:type="first" r:id="rId7"/>
           <w:pgSz w:w="12240" w:h="15840"/>
           <w:pgMar w:top="1440" w:right="1440" w:bottom="1440" w:left="1440" w:header="720" w:footer="720" w:gutter="0"/>
           <w:cols w:space="720"/>
@@ -143,25 +143,7 @@
           <w:sz w:val="24"/>
           <w:szCs w:val="24"/>
         </w:rPr>
-        <w:t xml:space="preserve">One of the newest and most popular forms of media is video games. Compared to traditional media such as books, movies, and film, video games are highly interactive; the player controls, to at least some degree, the game character. Moreover, video games are generally highly motivating and engaging and can be played for many hours at a time. These properties have inspired research that investigates whether video games are an effective way to teach skills </w:t>
-      </w:r>
-      <w:proofErr w:type="gramStart"/>
-      <w:r>
-        <w:rPr>
-          <w:rFonts w:ascii="Times New Roman" w:hAnsi="Times New Roman" w:cs="Times New Roman"/>
-          <w:sz w:val="24"/>
-          <w:szCs w:val="24"/>
-        </w:rPr>
-        <w:t>and</w:t>
-      </w:r>
-      <w:proofErr w:type="gramEnd"/>
-      <w:r>
-        <w:rPr>
-          <w:rFonts w:ascii="Times New Roman" w:hAnsi="Times New Roman" w:cs="Times New Roman"/>
-          <w:sz w:val="24"/>
-          <w:szCs w:val="24"/>
-        </w:rPr>
-        <w:t xml:space="preserve"> behaviors (Green &amp; </w:t>
+        <w:t xml:space="preserve">One of the newest and most popular forms of media is video games. Compared to traditional media such as books, movies, and film, video games are highly interactive; the player controls, to at least some degree, the game character. Moreover, video games are generally highly motivating and engaging and can be played for many hours at a time. These properties have inspired research that investigates whether video games are an effective way to teach skills and behaviors (Green &amp; </w:t>
       </w:r>
       <w:proofErr w:type="spellStart"/>
       <w:r>
@@ -730,7 +712,43 @@
           <w:sz w:val="24"/>
           <w:szCs w:val="24"/>
         </w:rPr>
-        <w:t xml:space="preserve">GAM has recently been further generalized to explain effects of nonviolent media on prosocial behavior in a model called the General Learning Model (GLM; Buckley &amp; Anderson, 2006). This model argues that games can be teaching tools and can teach aggressive or prosocial behaviors. This model is structurally analogous to the GAM, featuring the same series of person/situation inputs, which contribute to a present internal state, leading to outcomes such as appraisals and behaviors. Affect, cognitions, and arousal derived from media are again expected to influence a person’s internal states and choices of actions, allowing calming (Whitaker &amp; Bushman, 2012) or prosocial (Greitemeyer &amp; </w:t>
+        <w:t xml:space="preserve">GAM has recently been further generalized to explain effects of nonviolent media on prosocial behavior in a model called the General Learning Model (GLM; Buckley &amp; Anderson, 2006). This model argues that games can be teaching tools and can teach aggressive or prosocial behaviors. This model is structurally analogous to the GAM, featuring the same series of person/situation inputs, which contribute to a present internal state, leading to outcomes such as appraisals and behaviors. Affect, cognitions, and arousal derived from media are again expected to influence a person’s internal states and choices of actions, allowing calming (Whitaker &amp; Bushman, 2012) or </w:t>
+      </w:r>
+      <w:proofErr w:type="spellStart"/>
+      <w:r>
+        <w:rPr>
+          <w:rFonts w:ascii="Times New Roman" w:hAnsi="Times New Roman" w:cs="Times New Roman"/>
+          <w:sz w:val="24"/>
+          <w:szCs w:val="24"/>
+        </w:rPr>
+        <w:t>prosocial</w:t>
+      </w:r>
+      <w:proofErr w:type="spellEnd"/>
+      <w:r>
+        <w:rPr>
+          <w:rFonts w:ascii="Times New Roman" w:hAnsi="Times New Roman" w:cs="Times New Roman"/>
+          <w:sz w:val="24"/>
+          <w:szCs w:val="24"/>
+        </w:rPr>
+        <w:t xml:space="preserve"> (</w:t>
+      </w:r>
+      <w:proofErr w:type="spellStart"/>
+      <w:r>
+        <w:rPr>
+          <w:rFonts w:ascii="Times New Roman" w:hAnsi="Times New Roman" w:cs="Times New Roman"/>
+          <w:sz w:val="24"/>
+          <w:szCs w:val="24"/>
+        </w:rPr>
+        <w:t>Greitemeyer</w:t>
+      </w:r>
+      <w:proofErr w:type="spellEnd"/>
+      <w:r>
+        <w:rPr>
+          <w:rFonts w:ascii="Times New Roman" w:hAnsi="Times New Roman" w:cs="Times New Roman"/>
+          <w:sz w:val="24"/>
+          <w:szCs w:val="24"/>
+        </w:rPr>
+        <w:t xml:space="preserve"> &amp; </w:t>
       </w:r>
       <w:proofErr w:type="spellStart"/>
       <w:r>
@@ -962,7 +980,7 @@
           <w:sz w:val="24"/>
           <w:szCs w:val="24"/>
         </w:rPr>
-        <w:t xml:space="preserve"> have argued that effects are positive and highly statistically significant (Anderson et al., 2010; Greitemeyer &amp; </w:t>
+        <w:t xml:space="preserve"> have argued that effects are positive and highly statistically significant (Anderson et al., 2010; </w:t>
       </w:r>
       <w:proofErr w:type="spellStart"/>
       <w:r>
@@ -971,6 +989,24 @@
           <w:sz w:val="24"/>
           <w:szCs w:val="24"/>
         </w:rPr>
+        <w:t>Greitemeyer</w:t>
+      </w:r>
+      <w:proofErr w:type="spellEnd"/>
+      <w:r>
+        <w:rPr>
+          <w:rFonts w:ascii="Times New Roman" w:hAnsi="Times New Roman" w:cs="Times New Roman"/>
+          <w:sz w:val="24"/>
+          <w:szCs w:val="24"/>
+        </w:rPr>
+        <w:t xml:space="preserve"> &amp; </w:t>
+      </w:r>
+      <w:proofErr w:type="spellStart"/>
+      <w:r>
+        <w:rPr>
+          <w:rFonts w:ascii="Times New Roman" w:hAnsi="Times New Roman" w:cs="Times New Roman"/>
+          <w:sz w:val="24"/>
+          <w:szCs w:val="24"/>
+        </w:rPr>
         <w:t>M</w:t>
       </w:r>
       <w:r>
@@ -1048,7 +1084,25 @@
           <w:sz w:val="24"/>
           <w:szCs w:val="24"/>
         </w:rPr>
-        <w:t xml:space="preserve"> = .19, Greitemeyer &amp; </w:t>
+        <w:t xml:space="preserve"> = .19, </w:t>
+      </w:r>
+      <w:proofErr w:type="spellStart"/>
+      <w:r>
+        <w:rPr>
+          <w:rFonts w:ascii="Times New Roman" w:hAnsi="Times New Roman" w:cs="Times New Roman"/>
+          <w:sz w:val="24"/>
+          <w:szCs w:val="24"/>
+        </w:rPr>
+        <w:t>Greitemeyer</w:t>
+      </w:r>
+      <w:proofErr w:type="spellEnd"/>
+      <w:r>
+        <w:rPr>
+          <w:rFonts w:ascii="Times New Roman" w:hAnsi="Times New Roman" w:cs="Times New Roman"/>
+          <w:sz w:val="24"/>
+          <w:szCs w:val="24"/>
+        </w:rPr>
+        <w:t xml:space="preserve"> &amp; </w:t>
       </w:r>
       <w:proofErr w:type="spellStart"/>
       <w:r>
@@ -1268,7 +1322,25 @@
           <w:sz w:val="24"/>
           <w:szCs w:val="24"/>
         </w:rPr>
-        <w:t xml:space="preserve">, 2001; Rushton, 2013) and meta-analyzed research findings accordingly (e.g. “best-practices” criteria from Anderson et al., 2010). </w:t>
+        <w:t xml:space="preserve">, 2001; </w:t>
+      </w:r>
+      <w:proofErr w:type="spellStart"/>
+      <w:r>
+        <w:rPr>
+          <w:rFonts w:ascii="Times New Roman" w:hAnsi="Times New Roman" w:cs="Times New Roman"/>
+          <w:sz w:val="24"/>
+          <w:szCs w:val="24"/>
+        </w:rPr>
+        <w:t>Rushton</w:t>
+      </w:r>
+      <w:proofErr w:type="spellEnd"/>
+      <w:r>
+        <w:rPr>
+          <w:rFonts w:ascii="Times New Roman" w:hAnsi="Times New Roman" w:cs="Times New Roman"/>
+          <w:sz w:val="24"/>
+          <w:szCs w:val="24"/>
+        </w:rPr>
+        <w:t xml:space="preserve">, 2013) and meta-analyzed research findings accordingly (e.g. “best-practices” criteria from Anderson et al., 2010). </w:t>
       </w:r>
       <w:r>
         <w:rPr>
@@ -2387,7 +2459,25 @@
           <w:sz w:val="24"/>
           <w:szCs w:val="24"/>
         </w:rPr>
-        <w:t>). Within each sex, 2D:4D has been found to be associated with higher prenatal levels of the androgen testosterone and lower levels of the estrogen estradiol (</w:t>
+        <w:t xml:space="preserve">). Within each sex, 2D:4D has been found to be associated with higher prenatal levels of the androgen testosterone and lower levels of the estrogen </w:t>
+      </w:r>
+      <w:proofErr w:type="spellStart"/>
+      <w:r>
+        <w:rPr>
+          <w:rFonts w:ascii="Times New Roman" w:hAnsi="Times New Roman" w:cs="Times New Roman"/>
+          <w:sz w:val="24"/>
+          <w:szCs w:val="24"/>
+        </w:rPr>
+        <w:t>estradiol</w:t>
+      </w:r>
+      <w:proofErr w:type="spellEnd"/>
+      <w:r>
+        <w:rPr>
+          <w:rFonts w:ascii="Times New Roman" w:hAnsi="Times New Roman" w:cs="Times New Roman"/>
+          <w:sz w:val="24"/>
+          <w:szCs w:val="24"/>
+        </w:rPr>
+        <w:t xml:space="preserve"> (</w:t>
       </w:r>
       <w:proofErr w:type="spellStart"/>
       <w:r>
@@ -3610,7 +3700,7 @@
         </w:rPr>
         <w:t>Participants placed their hands on a flatbed scanner, fingers held together and fully extended. The scanner imaged their hands. The distance from tip to basal crease of each index and ring finger was measured using the caliper tool in the GNU Image Manipulation Program (</w:t>
       </w:r>
-      <w:hyperlink r:id="rId9" w:history="1">
+      <w:hyperlink r:id="rId8" w:history="1">
         <w:r>
           <w:rPr>
             <w:rStyle w:val="Hyperlink"/>
@@ -6876,15 +6966,7 @@
           <w:sz w:val="24"/>
           <w:szCs w:val="24"/>
         </w:rPr>
-        <w:t xml:space="preserve">composite </w:t>
-      </w:r>
-      <w:r>
-        <w:rPr>
-          <w:rFonts w:ascii="Times New Roman" w:hAnsi="Times New Roman" w:cs="Times New Roman"/>
-          <w:sz w:val="24"/>
-          <w:szCs w:val="24"/>
-        </w:rPr>
-        <w:t>irritation</w:t>
+        <w:t>composite irritation</w:t>
       </w:r>
       <w:r>
         <w:rPr>
@@ -7686,7 +7768,25 @@
           <w:sz w:val="24"/>
           <w:szCs w:val="24"/>
         </w:rPr>
-        <w:t xml:space="preserve"> = .19, Greitemeyer &amp; </w:t>
+        <w:t xml:space="preserve"> = .19, </w:t>
+      </w:r>
+      <w:proofErr w:type="spellStart"/>
+      <w:r>
+        <w:rPr>
+          <w:rFonts w:ascii="Times New Roman" w:hAnsi="Times New Roman" w:cs="Times New Roman"/>
+          <w:sz w:val="24"/>
+          <w:szCs w:val="24"/>
+        </w:rPr>
+        <w:t>Greitemeyer</w:t>
+      </w:r>
+      <w:proofErr w:type="spellEnd"/>
+      <w:r>
+        <w:rPr>
+          <w:rFonts w:ascii="Times New Roman" w:hAnsi="Times New Roman" w:cs="Times New Roman"/>
+          <w:sz w:val="24"/>
+          <w:szCs w:val="24"/>
+        </w:rPr>
+        <w:t xml:space="preserve"> &amp; </w:t>
       </w:r>
       <w:proofErr w:type="spellStart"/>
       <w:r>
@@ -8437,23 +8537,7 @@
           <w:szCs w:val="24"/>
         </w:rPr>
         <w:tab/>
-        <w:t>When composite irritation was added as a predictor, Bayes factor strongly favored the composite-</w:t>
-      </w:r>
-      <w:r>
-        <w:rPr>
-          <w:rFonts w:ascii="Times New Roman" w:hAnsi="Times New Roman" w:cs="Times New Roman"/>
-          <w:sz w:val="24"/>
-          <w:szCs w:val="24"/>
-        </w:rPr>
-        <w:t>irritation-</w:t>
-      </w:r>
-      <w:r>
-        <w:rPr>
-          <w:rFonts w:ascii="Times New Roman" w:hAnsi="Times New Roman" w:cs="Times New Roman"/>
-          <w:sz w:val="24"/>
-          <w:szCs w:val="24"/>
-        </w:rPr>
-        <w:t xml:space="preserve">model to the null model, </w:t>
+        <w:t xml:space="preserve">When composite irritation was added as a predictor, Bayes factor strongly favored the composite-irritation-model to the null model, </w:t>
       </w:r>
       <w:r>
         <w:rPr>
@@ -9135,7 +9219,7 @@
           <w:sz w:val="24"/>
           <w:szCs w:val="24"/>
         </w:rPr>
-        <w:t>= -.02 (-.17, .14)</w:t>
+        <w:t>= .01 (-.15, .17)</w:t>
       </w:r>
       <w:r>
         <w:rPr>
@@ -10200,23 +10284,7 @@
           <w:sz w:val="24"/>
           <w:szCs w:val="24"/>
         </w:rPr>
-        <w:t xml:space="preserve">: </w:t>
-      </w:r>
-      <w:r>
-        <w:rPr>
-          <w:rFonts w:ascii="Times New Roman" w:hAnsi="Times New Roman" w:cs="Times New Roman"/>
-          <w:sz w:val="24"/>
-          <w:szCs w:val="24"/>
-        </w:rPr>
-        <w:t>δ = .43 (.35, .52)</w:t>
-      </w:r>
-      <w:r>
-        <w:rPr>
-          <w:rFonts w:ascii="Times New Roman" w:hAnsi="Times New Roman" w:cs="Times New Roman"/>
-          <w:sz w:val="24"/>
-          <w:szCs w:val="24"/>
-        </w:rPr>
-        <w:t xml:space="preserve">. The obtained Bayes factor substantially preferred the null, </w:t>
+        <w:t xml:space="preserve">: δ = .43 (.35, .52). The obtained Bayes factor substantially preferred the null, </w:t>
       </w:r>
       <w:r>
         <w:rPr>
@@ -11777,7 +11845,7 @@
           <w:szCs w:val="24"/>
         </w:rPr>
         <w:lastRenderedPageBreak/>
-        <w:t xml:space="preserve">Research in this area has been somewhat divided, with certain researchers tending to find effects (e.g. Anderson and Bushman) and other researchers tending to not find effects (e.g. Ferguson). One recent meta-analysis has suggested heterogeneity in effect size according to research team (Greitemeyer &amp; </w:t>
+        <w:t>Research in this area has been somewhat divided, with certain researchers tending to find effects (e.g. Anderson and Bushman) and other researchers tending to not find effects (e.g. Ferguson). One recent meta-analysis has suggested heterogeneity in effect size according to research team (</w:t>
       </w:r>
       <w:proofErr w:type="spellStart"/>
       <w:r>
@@ -11786,6 +11854,24 @@
           <w:sz w:val="24"/>
           <w:szCs w:val="24"/>
         </w:rPr>
+        <w:t>Greitemeyer</w:t>
+      </w:r>
+      <w:proofErr w:type="spellEnd"/>
+      <w:r>
+        <w:rPr>
+          <w:rFonts w:ascii="Times New Roman" w:hAnsi="Times New Roman" w:cs="Times New Roman"/>
+          <w:sz w:val="24"/>
+          <w:szCs w:val="24"/>
+        </w:rPr>
+        <w:t xml:space="preserve"> &amp; </w:t>
+      </w:r>
+      <w:proofErr w:type="spellStart"/>
+      <w:r>
+        <w:rPr>
+          <w:rFonts w:ascii="Times New Roman" w:hAnsi="Times New Roman" w:cs="Times New Roman"/>
+          <w:sz w:val="24"/>
+          <w:szCs w:val="24"/>
+        </w:rPr>
         <w:t>Mügge</w:t>
       </w:r>
       <w:proofErr w:type="spellEnd"/>
@@ -11883,7 +11969,25 @@
           <w:sz w:val="24"/>
           <w:szCs w:val="24"/>
         </w:rPr>
-        <w:t xml:space="preserve">, &amp; Saults, 2011; </w:t>
+        <w:t xml:space="preserve">, &amp; </w:t>
+      </w:r>
+      <w:proofErr w:type="spellStart"/>
+      <w:r>
+        <w:rPr>
+          <w:rFonts w:ascii="Times New Roman" w:hAnsi="Times New Roman" w:cs="Times New Roman"/>
+          <w:sz w:val="24"/>
+          <w:szCs w:val="24"/>
+        </w:rPr>
+        <w:t>Saults</w:t>
+      </w:r>
+      <w:proofErr w:type="spellEnd"/>
+      <w:r>
+        <w:rPr>
+          <w:rFonts w:ascii="Times New Roman" w:hAnsi="Times New Roman" w:cs="Times New Roman"/>
+          <w:sz w:val="24"/>
+          <w:szCs w:val="24"/>
+        </w:rPr>
+        <w:t xml:space="preserve">, 2011; </w:t>
       </w:r>
       <w:proofErr w:type="spellStart"/>
       <w:r>
@@ -12760,15 +12864,7 @@
           <w:sz w:val="24"/>
           <w:szCs w:val="24"/>
         </w:rPr>
-        <w:t xml:space="preserve"> &amp; Watson, 2011</w:t>
-      </w:r>
-      <w:r>
-        <w:rPr>
-          <w:rFonts w:ascii="Times New Roman" w:hAnsi="Times New Roman" w:cs="Times New Roman"/>
-          <w:sz w:val="24"/>
-          <w:szCs w:val="24"/>
-        </w:rPr>
-        <w:t xml:space="preserve">; </w:t>
+        <w:t xml:space="preserve"> &amp; Watson, 2011; </w:t>
       </w:r>
       <w:proofErr w:type="spellStart"/>
       <w:r>
@@ -12979,7 +13075,7 @@
           <w:szCs w:val="24"/>
         </w:rPr>
         <w:sectPr>
-          <w:headerReference w:type="default" r:id="rId10"/>
+          <w:headerReference w:type="default" r:id="rId9"/>
           <w:pgSz w:w="12240" w:h="15840"/>
           <w:pgMar w:top="1440" w:right="1440" w:bottom="1440" w:left="1440" w:header="720" w:footer="720" w:gutter="0"/>
           <w:pgNumType w:start="1"/>
@@ -13463,25 +13559,7 @@
           <w:sz w:val="24"/>
           <w:szCs w:val="24"/>
         </w:rPr>
-        <w:t xml:space="preserve"> </w:t>
-      </w:r>
-      <w:proofErr w:type="spellStart"/>
-      <w:r>
-        <w:rPr>
-          <w:rFonts w:ascii="Times New Roman" w:hAnsi="Times New Roman" w:cs="Times New Roman"/>
-          <w:sz w:val="24"/>
-          <w:szCs w:val="24"/>
-        </w:rPr>
-        <w:t>Affect</w:t>
-      </w:r>
-      <w:proofErr w:type="spellEnd"/>
-      <w:r>
-        <w:rPr>
-          <w:rFonts w:ascii="Times New Roman" w:hAnsi="Times New Roman" w:cs="Times New Roman"/>
-          <w:sz w:val="24"/>
-          <w:szCs w:val="24"/>
-        </w:rPr>
-        <w:t xml:space="preserve"> of the game player: Short-term effects of highly and mildly aggressive video games. </w:t>
+        <w:t xml:space="preserve"> Affect of the game player: Short-term effects of highly and mildly aggressive video games. </w:t>
       </w:r>
       <w:r>
         <w:rPr>
@@ -13853,7 +13931,7 @@
         </w:rPr>
         <w:t xml:space="preserve">Retrieved from </w:t>
       </w:r>
-      <w:hyperlink r:id="rId11" w:history="1">
+      <w:hyperlink r:id="rId10" w:history="1">
         <w:r>
           <w:rPr>
             <w:rStyle w:val="Hyperlink"/>
@@ -14464,7 +14542,7 @@
         </w:rPr>
         <w:t xml:space="preserve">DOI: </w:t>
       </w:r>
-      <w:hyperlink r:id="rId12" w:history="1">
+      <w:hyperlink r:id="rId11" w:history="1">
         <w:r>
           <w:rPr>
             <w:rStyle w:val="Hyperlink"/>
@@ -14764,7 +14842,7 @@
         </w:rPr>
         <w:t xml:space="preserve"> </w:t>
       </w:r>
-      <w:hyperlink r:id="rId13" w:history="1">
+      <w:hyperlink r:id="rId12" w:history="1">
         <w:r>
           <w:rPr>
             <w:rStyle w:val="Hyperlink"/>
@@ -15669,7 +15747,7 @@
         </w:rPr>
         <w:t xml:space="preserve"> Retrieved from </w:t>
       </w:r>
-      <w:hyperlink r:id="rId14" w:history="1">
+      <w:hyperlink r:id="rId13" w:history="1">
         <w:r>
           <w:rPr>
             <w:rStyle w:val="Hyperlink"/>
@@ -16226,7 +16304,7 @@
         </w:rPr>
         <w:t xml:space="preserve"> </w:t>
       </w:r>
-      <w:hyperlink r:id="rId15" w:history="1">
+      <w:hyperlink r:id="rId14" w:history="1">
         <w:r>
           <w:rPr>
             <w:rStyle w:val="Hyperlink"/>
@@ -18051,7 +18129,25 @@
           <w:sz w:val="24"/>
           <w:szCs w:val="24"/>
         </w:rPr>
-        <w:t xml:space="preserve">: Computation of Bayes factors for common designs. </w:t>
+        <w:t xml:space="preserve">: Computation of </w:t>
+      </w:r>
+      <w:proofErr w:type="spellStart"/>
+      <w:r>
+        <w:rPr>
+          <w:rFonts w:ascii="Times New Roman" w:hAnsi="Times New Roman" w:cs="Times New Roman"/>
+          <w:sz w:val="24"/>
+          <w:szCs w:val="24"/>
+        </w:rPr>
+        <w:t>Bayes</w:t>
+      </w:r>
+      <w:proofErr w:type="spellEnd"/>
+      <w:r>
+        <w:rPr>
+          <w:rFonts w:ascii="Times New Roman" w:hAnsi="Times New Roman" w:cs="Times New Roman"/>
+          <w:sz w:val="24"/>
+          <w:szCs w:val="24"/>
+        </w:rPr>
+        <w:t xml:space="preserve"> factors for common designs. </w:t>
       </w:r>
       <w:proofErr w:type="gramStart"/>
       <w:r>
@@ -18248,7 +18344,7 @@
         </w:rPr>
         <w:t xml:space="preserve">Retrieved from </w:t>
       </w:r>
-      <w:hyperlink r:id="rId16" w:history="1">
+      <w:hyperlink r:id="rId15" w:history="1">
         <w:r>
           <w:rPr>
             <w:rStyle w:val="Hyperlink"/>
@@ -18395,7 +18491,7 @@
         </w:rPr>
         <w:t xml:space="preserve">Retrieved from </w:t>
       </w:r>
-      <w:hyperlink r:id="rId17" w:history="1">
+      <w:hyperlink r:id="rId16" w:history="1">
         <w:r>
           <w:rPr>
             <w:rStyle w:val="Hyperlink"/>
@@ -19271,7 +19367,7 @@
       <w:tblPr>
         <w:tblW w:w="6940" w:type="dxa"/>
         <w:tblInd w:w="93" w:type="dxa"/>
-        <w:tblLook w:val="04A0" w:firstRow="1" w:lastRow="0" w:firstColumn="1" w:lastColumn="0" w:noHBand="0" w:noVBand="1"/>
+        <w:tblLook w:val="04A0"/>
       </w:tblPr>
       <w:tblGrid>
         <w:gridCol w:w="3100"/>
@@ -20216,7 +20312,7 @@
       <w:tblPr>
         <w:tblW w:w="3660" w:type="dxa"/>
         <w:tblInd w:w="93" w:type="dxa"/>
-        <w:tblLook w:val="04A0" w:firstRow="1" w:lastRow="0" w:firstColumn="1" w:lastColumn="0" w:noHBand="0" w:noVBand="1"/>
+        <w:tblLook w:val="04A0"/>
       </w:tblPr>
       <w:tblGrid>
         <w:gridCol w:w="1240"/>
@@ -20628,6 +20724,7 @@
         </w:rPr>
         <w:t xml:space="preserve"> </w:t>
       </w:r>
+      <w:proofErr w:type="spellStart"/>
       <w:proofErr w:type="gramStart"/>
       <w:r>
         <w:rPr>
@@ -20635,7 +20732,16 @@
           <w:sz w:val="24"/>
           <w:szCs w:val="24"/>
         </w:rPr>
-        <w:t xml:space="preserve">Scatterplot of </w:t>
+        <w:t>Scatterplot</w:t>
+      </w:r>
+      <w:proofErr w:type="spellEnd"/>
+      <w:r>
+        <w:rPr>
+          <w:rFonts w:ascii="Times New Roman" w:hAnsi="Times New Roman" w:cs="Times New Roman"/>
+          <w:sz w:val="24"/>
+          <w:szCs w:val="24"/>
+        </w:rPr>
+        <w:t xml:space="preserve"> of </w:t>
       </w:r>
       <w:proofErr w:type="spellStart"/>
       <w:r>
@@ -20694,7 +20800,7 @@
             <o:lock v:ext="edit" aspectratio="t"/>
           </v:shapetype>
           <v:shape id="_x0000_i1025" type="#_x0000_t75" style="width:396.3pt;height:4in">
-            <v:imagedata r:id="rId18" o:title="DV-PCA_scatter"/>
+            <v:imagedata r:id="rId17" o:title="DV-PCA_scatter"/>
           </v:shape>
         </w:pict>
       </w:r>
@@ -20894,7 +21000,7 @@
         </w:rPr>
         <w:pict>
           <v:shape id="_x0000_i1026" type="#_x0000_t75" style="width:396.3pt;height:4in">
-            <v:imagedata r:id="rId19" o:title="DV-condition_hist"/>
+            <v:imagedata r:id="rId18" o:title="DV-condition_hist"/>
           </v:shape>
         </w:pict>
       </w:r>
@@ -20956,13 +21062,13 @@
         <w:lastRenderedPageBreak/>
         <w:pict>
           <v:group id="Group 5" o:spid="_x0000_s1026" style="position:absolute;left:0;text-align:left;margin-left:0;margin-top:42pt;width:492pt;height:253.05pt;z-index:251659264" coordsize="62484,32137">
-            <v:shape id="Picture 2" o:spid="_x0000_s1027" type="#_x0000_t75" style="position:absolute;top:133;width:32004;height:32004;visibility:visible;mso-wrap-style:square">
-              <v:imagedata r:id="rId20" o:title="AggBeh_Exp_1"/>
+            <v:shape id="Picture 2" o:spid="_x0000_s1027" type="#_x0000_t75" style="position:absolute;top:133;width:32004;height:32004;visibility:visible">
+              <v:imagedata r:id="rId19" o:title="AggBeh_Exp_1"/>
             </v:shape>
-            <v:shape id="Picture 3" o:spid="_x0000_s1028" type="#_x0000_t75" style="position:absolute;left:30480;top:133;width:32004;height:32004;visibility:visible;mso-wrap-style:square">
-              <v:imagedata r:id="rId21" o:title="AggBeh_Exp_2"/>
+            <v:shape id="Picture 3" o:spid="_x0000_s1028" type="#_x0000_t75" style="position:absolute;left:30480;top:133;width:32004;height:32004;visibility:visible">
+              <v:imagedata r:id="rId20" o:title="AggBeh_Exp_2"/>
             </v:shape>
-            <v:rect id="Rectangle 4" o:spid="_x0000_s1029" style="position:absolute;left:6096;top:133;width:52578;height:1524;visibility:visible;mso-wrap-style:square;v-text-anchor:middle" fillcolor="white [3212]" strokecolor="white [3212]" strokeweight="2pt">
+            <v:rect id="Rectangle 4" o:spid="_x0000_s1029" style="position:absolute;left:6096;top:133;width:52578;height:1524;visibility:visible;v-text-anchor:middle" fillcolor="white [3212]" strokecolor="white [3212]" strokeweight="2pt">
               <v:textbox style="mso-next-textbox:#Rectangle 4">
                 <w:txbxContent>
                   <w:p>
@@ -20989,7 +21095,7 @@
               <v:stroke joinstyle="miter"/>
               <v:path gradientshapeok="t" o:connecttype="rect"/>
             </v:shapetype>
-            <v:shape id="TextBox 4" o:spid="_x0000_s1030" type="#_x0000_t202" style="position:absolute;left:9334;width:15354;height:2775;visibility:visible;mso-wrap-style:none;v-text-anchor:top" filled="f" stroked="f">
+            <v:shape id="TextBox 4" o:spid="_x0000_s1030" type="#_x0000_t202" style="position:absolute;left:9334;width:15354;height:2775;visibility:visible;mso-wrap-style:none" filled="f" stroked="f">
               <v:textbox style="mso-next-textbox:#TextBox 4;mso-fit-shape-to-text:t">
                 <w:txbxContent>
                   <w:p>
@@ -21009,7 +21115,7 @@
                 </w:txbxContent>
               </v:textbox>
             </v:shape>
-            <v:shape id="TextBox 7" o:spid="_x0000_s1031" type="#_x0000_t202" style="position:absolute;left:43160;width:8275;height:2775;visibility:visible;mso-wrap-style:none;v-text-anchor:top" filled="f" stroked="f">
+            <v:shape id="TextBox 7" o:spid="_x0000_s1031" type="#_x0000_t202" style="position:absolute;left:43160;width:8275;height:2775;visibility:visible;mso-wrap-style:none" filled="f" stroked="f">
               <v:textbox style="mso-next-textbox:#TextBox 7;mso-fit-shape-to-text:t">
                 <w:txbxContent>
                   <w:p>
@@ -21526,32 +21632,31 @@
           <w:szCs w:val="20"/>
         </w:rPr>
         <w:tab/>
-        <w:t xml:space="preserve">         </w:t>
-      </w:r>
-      <w:proofErr w:type="spellStart"/>
-      <w:r>
+        <w:t xml:space="preserve">         distraction</w:t>
+      </w:r>
+    </w:p>
+    <w:p>
+      <w:pPr>
+        <w:widowControl w:val="0"/>
+        <w:suppressAutoHyphens/>
+        <w:spacing w:after="0" w:line="240" w:lineRule="auto"/>
         <w:rPr>
           <w:rFonts w:ascii="Times New Roman" w:eastAsia="Lucida Sans Unicode" w:hAnsi="Times New Roman" w:cs="Times New Roman"/>
           <w:kern w:val="1"/>
           <w:sz w:val="20"/>
           <w:szCs w:val="20"/>
         </w:rPr>
-        <w:t>distraction</w:t>
-      </w:r>
-      <w:proofErr w:type="spellEnd"/>
-    </w:p>
-    <w:p>
-      <w:pPr>
-        <w:widowControl w:val="0"/>
-        <w:suppressAutoHyphens/>
-        <w:spacing w:after="0" w:line="240" w:lineRule="auto"/>
+      </w:pPr>
+      <w:r>
         <w:rPr>
           <w:rFonts w:ascii="Times New Roman" w:eastAsia="Lucida Sans Unicode" w:hAnsi="Times New Roman" w:cs="Times New Roman"/>
           <w:kern w:val="1"/>
           <w:sz w:val="20"/>
           <w:szCs w:val="20"/>
         </w:rPr>
-      </w:pPr>
+        <w:t xml:space="preserve">  </w:t>
+      </w:r>
+      <w:proofErr w:type="gramStart"/>
       <w:r>
         <w:rPr>
           <w:rFonts w:ascii="Times New Roman" w:eastAsia="Lucida Sans Unicode" w:hAnsi="Times New Roman" w:cs="Times New Roman"/>
@@ -21559,9 +21664,9 @@
           <w:sz w:val="20"/>
           <w:szCs w:val="20"/>
         </w:rPr>
-        <w:t xml:space="preserve">  </w:t>
-      </w:r>
-      <w:proofErr w:type="gramStart"/>
+        <w:t>at</w:t>
+      </w:r>
+      <w:proofErr w:type="gramEnd"/>
       <w:r>
         <w:rPr>
           <w:rFonts w:ascii="Times New Roman" w:eastAsia="Lucida Sans Unicode" w:hAnsi="Times New Roman" w:cs="Times New Roman"/>
@@ -21569,16 +21674,6 @@
           <w:sz w:val="20"/>
           <w:szCs w:val="20"/>
         </w:rPr>
-        <w:t>at</w:t>
-      </w:r>
-      <w:proofErr w:type="gramEnd"/>
-      <w:r>
-        <w:rPr>
-          <w:rFonts w:ascii="Times New Roman" w:eastAsia="Lucida Sans Unicode" w:hAnsi="Times New Roman" w:cs="Times New Roman"/>
-          <w:kern w:val="1"/>
-          <w:sz w:val="20"/>
-          <w:szCs w:val="20"/>
-        </w:rPr>
         <w:t xml:space="preserve"> all</w:t>
       </w:r>
     </w:p>
@@ -21699,7 +21794,7 @@
     <w:tbl>
       <w:tblPr>
         <w:tblW w:w="0" w:type="auto"/>
-        <w:tblLook w:val="0000" w:firstRow="0" w:lastRow="0" w:firstColumn="0" w:lastColumn="0" w:noHBand="0" w:noVBand="0"/>
+        <w:tblLook w:val="0000"/>
       </w:tblPr>
       <w:tblGrid>
         <w:gridCol w:w="1368"/>
@@ -22029,7 +22124,7 @@
     <w:tbl>
       <w:tblPr>
         <w:tblW w:w="0" w:type="auto"/>
-        <w:tblLook w:val="0000" w:firstRow="0" w:lastRow="0" w:firstColumn="0" w:lastColumn="0" w:noHBand="0" w:noVBand="0"/>
+        <w:tblLook w:val="0000"/>
       </w:tblPr>
       <w:tblGrid>
         <w:gridCol w:w="1368"/>
@@ -22359,7 +22454,7 @@
     <w:tbl>
       <w:tblPr>
         <w:tblW w:w="0" w:type="auto"/>
-        <w:tblLook w:val="0000" w:firstRow="0" w:lastRow="0" w:firstColumn="0" w:lastColumn="0" w:noHBand="0" w:noVBand="0"/>
+        <w:tblLook w:val="0000"/>
       </w:tblPr>
       <w:tblGrid>
         <w:gridCol w:w="1368"/>
@@ -22682,7 +22777,7 @@
     <w:tbl>
       <w:tblPr>
         <w:tblW w:w="0" w:type="auto"/>
-        <w:tblLook w:val="0000" w:firstRow="0" w:lastRow="0" w:firstColumn="0" w:lastColumn="0" w:noHBand="0" w:noVBand="0"/>
+        <w:tblLook w:val="0000"/>
       </w:tblPr>
       <w:tblGrid>
         <w:gridCol w:w="1368"/>
@@ -23014,7 +23109,7 @@
     <w:tbl>
       <w:tblPr>
         <w:tblW w:w="0" w:type="auto"/>
-        <w:tblLook w:val="0000" w:firstRow="0" w:lastRow="0" w:firstColumn="0" w:lastColumn="0" w:noHBand="0" w:noVBand="0"/>
+        <w:tblLook w:val="0000"/>
       </w:tblPr>
       <w:tblGrid>
         <w:gridCol w:w="1368"/>
@@ -23346,7 +23441,7 @@
     <w:tbl>
       <w:tblPr>
         <w:tblW w:w="0" w:type="auto"/>
-        <w:tblLook w:val="0000" w:firstRow="0" w:lastRow="0" w:firstColumn="0" w:lastColumn="0" w:noHBand="0" w:noVBand="0"/>
+        <w:tblLook w:val="0000"/>
       </w:tblPr>
       <w:tblGrid>
         <w:gridCol w:w="1368"/>
@@ -23712,7 +23807,7 @@
     <w:tbl>
       <w:tblPr>
         <w:tblW w:w="0" w:type="auto"/>
-        <w:tblLook w:val="0000" w:firstRow="0" w:lastRow="0" w:firstColumn="0" w:lastColumn="0" w:noHBand="0" w:noVBand="0"/>
+        <w:tblLook w:val="0000"/>
       </w:tblPr>
       <w:tblGrid>
         <w:gridCol w:w="1368"/>
@@ -24042,7 +24137,7 @@
     <w:tbl>
       <w:tblPr>
         <w:tblW w:w="0" w:type="auto"/>
-        <w:tblLook w:val="0000" w:firstRow="0" w:lastRow="0" w:firstColumn="0" w:lastColumn="0" w:noHBand="0" w:noVBand="0"/>
+        <w:tblLook w:val="0000"/>
       </w:tblPr>
       <w:tblGrid>
         <w:gridCol w:w="1368"/>
@@ -24365,7 +24460,7 @@
     <w:tbl>
       <w:tblPr>
         <w:tblW w:w="0" w:type="auto"/>
-        <w:tblLook w:val="0000" w:firstRow="0" w:lastRow="0" w:firstColumn="0" w:lastColumn="0" w:noHBand="0" w:noVBand="0"/>
+        <w:tblLook w:val="0000"/>
       </w:tblPr>
       <w:tblGrid>
         <w:gridCol w:w="1368"/>
@@ -24675,7 +24770,7 @@
     <w:tbl>
       <w:tblPr>
         <w:tblW w:w="0" w:type="auto"/>
-        <w:tblLook w:val="0000" w:firstRow="0" w:lastRow="0" w:firstColumn="0" w:lastColumn="0" w:noHBand="0" w:noVBand="0"/>
+        <w:tblLook w:val="0000"/>
       </w:tblPr>
       <w:tblGrid>
         <w:gridCol w:w="1368"/>
@@ -24985,7 +25080,7 @@
     <w:tbl>
       <w:tblPr>
         <w:tblW w:w="0" w:type="auto"/>
-        <w:tblLook w:val="0000" w:firstRow="0" w:lastRow="0" w:firstColumn="0" w:lastColumn="0" w:noHBand="0" w:noVBand="0"/>
+        <w:tblLook w:val="0000"/>
       </w:tblPr>
       <w:tblGrid>
         <w:gridCol w:w="1368"/>
@@ -25314,7 +25409,7 @@
     <w:tbl>
       <w:tblPr>
         <w:tblW w:w="0" w:type="auto"/>
-        <w:tblLook w:val="0000" w:firstRow="0" w:lastRow="0" w:firstColumn="0" w:lastColumn="0" w:noHBand="0" w:noVBand="0"/>
+        <w:tblLook w:val="0000"/>
       </w:tblPr>
       <w:tblGrid>
         <w:gridCol w:w="1368"/>
@@ -25617,7 +25712,7 @@
     <w:tbl>
       <w:tblPr>
         <w:tblW w:w="0" w:type="auto"/>
-        <w:tblLook w:val="0000" w:firstRow="0" w:lastRow="0" w:firstColumn="0" w:lastColumn="0" w:noHBand="0" w:noVBand="0"/>
+        <w:tblLook w:val="0000"/>
       </w:tblPr>
       <w:tblGrid>
         <w:gridCol w:w="1368"/>
@@ -25919,7 +26014,7 @@
     <w:tbl>
       <w:tblPr>
         <w:tblW w:w="0" w:type="auto"/>
-        <w:tblLook w:val="0000" w:firstRow="0" w:lastRow="0" w:firstColumn="0" w:lastColumn="0" w:noHBand="0" w:noVBand="0"/>
+        <w:tblLook w:val="0000"/>
       </w:tblPr>
       <w:tblGrid>
         <w:gridCol w:w="1368"/>
@@ -26244,7 +26339,7 @@
     <w:tbl>
       <w:tblPr>
         <w:tblW w:w="0" w:type="auto"/>
-        <w:tblLook w:val="0000" w:firstRow="0" w:lastRow="0" w:firstColumn="0" w:lastColumn="0" w:noHBand="0" w:noVBand="0"/>
+        <w:tblLook w:val="0000"/>
       </w:tblPr>
       <w:tblGrid>
         <w:gridCol w:w="1368"/>
@@ -26561,7 +26656,7 @@
     <w:tbl>
       <w:tblPr>
         <w:tblW w:w="0" w:type="auto"/>
-        <w:tblLook w:val="0000" w:firstRow="0" w:lastRow="0" w:firstColumn="0" w:lastColumn="0" w:noHBand="0" w:noVBand="0"/>
+        <w:tblLook w:val="0000"/>
       </w:tblPr>
       <w:tblGrid>
         <w:gridCol w:w="1368"/>
@@ -26894,7 +26989,7 @@
     <w:tbl>
       <w:tblPr>
         <w:tblW w:w="0" w:type="auto"/>
-        <w:tblLook w:val="0000" w:firstRow="0" w:lastRow="0" w:firstColumn="0" w:lastColumn="0" w:noHBand="0" w:noVBand="0"/>
+        <w:tblLook w:val="0000"/>
       </w:tblPr>
       <w:tblGrid>
         <w:gridCol w:w="1368"/>
@@ -27196,7 +27291,7 @@
     <w:tbl>
       <w:tblPr>
         <w:tblW w:w="0" w:type="auto"/>
-        <w:tblLook w:val="0000" w:firstRow="0" w:lastRow="0" w:firstColumn="0" w:lastColumn="0" w:noHBand="0" w:noVBand="0"/>
+        <w:tblLook w:val="0000"/>
       </w:tblPr>
       <w:tblGrid>
         <w:gridCol w:w="1368"/>
@@ -27498,7 +27593,7 @@
     <w:tbl>
       <w:tblPr>
         <w:tblW w:w="0" w:type="auto"/>
-        <w:tblLook w:val="0000" w:firstRow="0" w:lastRow="0" w:firstColumn="0" w:lastColumn="0" w:noHBand="0" w:noVBand="0"/>
+        <w:tblLook w:val="0000"/>
       </w:tblPr>
       <w:tblGrid>
         <w:gridCol w:w="1368"/>
@@ -27815,7 +27910,7 @@
     <w:tbl>
       <w:tblPr>
         <w:tblW w:w="0" w:type="auto"/>
-        <w:tblLook w:val="0000" w:firstRow="0" w:lastRow="0" w:firstColumn="0" w:lastColumn="0" w:noHBand="0" w:noVBand="0"/>
+        <w:tblLook w:val="0000"/>
       </w:tblPr>
       <w:tblGrid>
         <w:gridCol w:w="1368"/>
@@ -28117,7 +28212,7 @@
     <w:tbl>
       <w:tblPr>
         <w:tblW w:w="0" w:type="auto"/>
-        <w:tblLook w:val="0000" w:firstRow="0" w:lastRow="0" w:firstColumn="0" w:lastColumn="0" w:noHBand="0" w:noVBand="0"/>
+        <w:tblLook w:val="0000"/>
       </w:tblPr>
       <w:tblGrid>
         <w:gridCol w:w="1368"/>
@@ -28442,7 +28537,7 @@
     <w:tbl>
       <w:tblPr>
         <w:tblW w:w="0" w:type="auto"/>
-        <w:tblLook w:val="0000" w:firstRow="0" w:lastRow="0" w:firstColumn="0" w:lastColumn="0" w:noHBand="0" w:noVBand="0"/>
+        <w:tblLook w:val="0000"/>
       </w:tblPr>
       <w:tblGrid>
         <w:gridCol w:w="1368"/>
@@ -28745,7 +28840,7 @@
     <w:tbl>
       <w:tblPr>
         <w:tblW w:w="0" w:type="auto"/>
-        <w:tblLook w:val="0000" w:firstRow="0" w:lastRow="0" w:firstColumn="0" w:lastColumn="0" w:noHBand="0" w:noVBand="0"/>
+        <w:tblLook w:val="0000"/>
       </w:tblPr>
       <w:tblGrid>
         <w:gridCol w:w="1368"/>
@@ -29047,7 +29142,7 @@
     <w:tbl>
       <w:tblPr>
         <w:tblW w:w="0" w:type="auto"/>
-        <w:tblLook w:val="0000" w:firstRow="0" w:lastRow="0" w:firstColumn="0" w:lastColumn="0" w:noHBand="0" w:noVBand="0"/>
+        <w:tblLook w:val="0000"/>
       </w:tblPr>
       <w:tblGrid>
         <w:gridCol w:w="1368"/>
@@ -29359,7 +29454,7 @@
     <w:tbl>
       <w:tblPr>
         <w:tblW w:w="0" w:type="auto"/>
-        <w:tblLook w:val="0000" w:firstRow="0" w:lastRow="0" w:firstColumn="0" w:lastColumn="0" w:noHBand="0" w:noVBand="0"/>
+        <w:tblLook w:val="0000"/>
       </w:tblPr>
       <w:tblGrid>
         <w:gridCol w:w="1368"/>
@@ -29670,7 +29765,7 @@
     <w:tbl>
       <w:tblPr>
         <w:tblW w:w="0" w:type="auto"/>
-        <w:tblLook w:val="0000" w:firstRow="0" w:lastRow="0" w:firstColumn="0" w:lastColumn="0" w:noHBand="0" w:noVBand="0"/>
+        <w:tblLook w:val="0000"/>
       </w:tblPr>
       <w:tblGrid>
         <w:gridCol w:w="1368"/>
@@ -29978,7 +30073,7 @@
     <w:tbl>
       <w:tblPr>
         <w:tblW w:w="0" w:type="auto"/>
-        <w:tblLook w:val="0000" w:firstRow="0" w:lastRow="0" w:firstColumn="0" w:lastColumn="0" w:noHBand="0" w:noVBand="0"/>
+        <w:tblLook w:val="0000"/>
       </w:tblPr>
       <w:tblGrid>
         <w:gridCol w:w="1368"/>
@@ -30286,7 +30381,7 @@
     <w:tbl>
       <w:tblPr>
         <w:tblW w:w="0" w:type="auto"/>
-        <w:tblLook w:val="0000" w:firstRow="0" w:lastRow="0" w:firstColumn="0" w:lastColumn="0" w:noHBand="0" w:noVBand="0"/>
+        <w:tblLook w:val="0000"/>
       </w:tblPr>
       <w:tblGrid>
         <w:gridCol w:w="1368"/>
@@ -30594,7 +30689,7 @@
     <w:tbl>
       <w:tblPr>
         <w:tblW w:w="0" w:type="auto"/>
-        <w:tblLook w:val="0000" w:firstRow="0" w:lastRow="0" w:firstColumn="0" w:lastColumn="0" w:noHBand="0" w:noVBand="0"/>
+        <w:tblLook w:val="0000"/>
       </w:tblPr>
       <w:tblGrid>
         <w:gridCol w:w="1368"/>
@@ -30902,7 +30997,7 @@
     <w:tbl>
       <w:tblPr>
         <w:tblW w:w="0" w:type="auto"/>
-        <w:tblLook w:val="0000" w:firstRow="0" w:lastRow="0" w:firstColumn="0" w:lastColumn="0" w:noHBand="0" w:noVBand="0"/>
+        <w:tblLook w:val="0000"/>
       </w:tblPr>
       <w:tblGrid>
         <w:gridCol w:w="1368"/>
@@ -31579,15 +31674,7 @@
     </w:p>
     <w:p>
       <w:r>
-        <w:t xml:space="preserve">f) Judging </w:t>
-      </w:r>
-      <w:proofErr w:type="spellStart"/>
-      <w:r>
-        <w:t>each others’</w:t>
-      </w:r>
-      <w:proofErr w:type="spellEnd"/>
-      <w:r>
-        <w:t xml:space="preserve"> essays</w:t>
+        <w:t>f) Judging each others’ essays</w:t>
       </w:r>
     </w:p>
     <w:p>
@@ -31608,15 +31695,7 @@
     <w:p>
       <w:r>
         <w:lastRenderedPageBreak/>
-        <w:t xml:space="preserve">Why do you think we asked you to assign </w:t>
-      </w:r>
-      <w:proofErr w:type="spellStart"/>
-      <w:r>
-        <w:t>each others’</w:t>
-      </w:r>
-      <w:proofErr w:type="spellEnd"/>
-      <w:r>
-        <w:t xml:space="preserve"> amount of distraction?</w:t>
+        <w:t>Why do you think we asked you to assign each others’ amount of distraction?</w:t>
       </w:r>
     </w:p>
     <w:p>
@@ -31715,7 +31794,7 @@
       <w:tblPr>
         <w:tblW w:w="9782" w:type="dxa"/>
         <w:tblInd w:w="93" w:type="dxa"/>
-        <w:tblLook w:val="04A0" w:firstRow="1" w:lastRow="0" w:firstColumn="1" w:lastColumn="0" w:noHBand="0" w:noVBand="1"/>
+        <w:tblLook w:val="04A0"/>
       </w:tblPr>
       <w:tblGrid>
         <w:gridCol w:w="1660"/>
@@ -32581,7 +32660,7 @@
       </w:pPr>
     </w:p>
     <w:sectPr>
-      <w:headerReference w:type="default" r:id="rId22"/>
+      <w:headerReference w:type="default" r:id="rId21"/>
       <w:pgSz w:w="12240" w:h="15840"/>
       <w:pgMar w:top="1440" w:right="1440" w:bottom="1440" w:left="1440" w:header="720" w:footer="720" w:gutter="0"/>
       <w:cols w:space="720"/>
@@ -32592,7 +32671,7 @@
 </file>
 
 <file path=word/endnotes.xml><?xml version="1.0" encoding="utf-8"?>
-<w:endnotes xmlns:wpc="http://schemas.microsoft.com/office/word/2010/wordprocessingCanvas" xmlns:mc="http://schemas.openxmlformats.org/markup-compatibility/2006" xmlns:o="urn:schemas-microsoft-com:office:office" xmlns:r="http://schemas.openxmlformats.org/officeDocument/2006/relationships" xmlns:m="http://schemas.openxmlformats.org/officeDocument/2006/math" xmlns:v="urn:schemas-microsoft-com:vml" xmlns:wp14="http://schemas.microsoft.com/office/word/2010/wordprocessingDrawing" xmlns:wp="http://schemas.openxmlformats.org/drawingml/2006/wordprocessingDrawing" xmlns:w10="urn:schemas-microsoft-com:office:word" xmlns:w="http://schemas.openxmlformats.org/wordprocessingml/2006/main" xmlns:w14="http://schemas.microsoft.com/office/word/2010/wordml" xmlns:wpg="http://schemas.microsoft.com/office/word/2010/wordprocessingGroup" xmlns:wpi="http://schemas.microsoft.com/office/word/2010/wordprocessingInk" xmlns:wne="http://schemas.microsoft.com/office/word/2006/wordml" xmlns:wps="http://schemas.microsoft.com/office/word/2010/wordprocessingShape" mc:Ignorable="w14 wp14">
+<w:endnotes xmlns:ve="http://schemas.openxmlformats.org/markup-compatibility/2006" xmlns:o="urn:schemas-microsoft-com:office:office" xmlns:r="http://schemas.openxmlformats.org/officeDocument/2006/relationships" xmlns:m="http://schemas.openxmlformats.org/officeDocument/2006/math" xmlns:v="urn:schemas-microsoft-com:vml" xmlns:wp="http://schemas.openxmlformats.org/drawingml/2006/wordprocessingDrawing" xmlns:w10="urn:schemas-microsoft-com:office:word" xmlns:w="http://schemas.openxmlformats.org/wordprocessingml/2006/main" xmlns:wne="http://schemas.microsoft.com/office/word/2006/wordml">
   <w:endnote w:type="separator" w:id="-1">
     <w:p>
       <w:pPr>
@@ -32617,7 +32696,7 @@
 </file>
 
 <file path=word/footnotes.xml><?xml version="1.0" encoding="utf-8"?>
-<w:footnotes xmlns:wpc="http://schemas.microsoft.com/office/word/2010/wordprocessingCanvas" xmlns:mc="http://schemas.openxmlformats.org/markup-compatibility/2006" xmlns:o="urn:schemas-microsoft-com:office:office" xmlns:r="http://schemas.openxmlformats.org/officeDocument/2006/relationships" xmlns:m="http://schemas.openxmlformats.org/officeDocument/2006/math" xmlns:v="urn:schemas-microsoft-com:vml" xmlns:wp14="http://schemas.microsoft.com/office/word/2010/wordprocessingDrawing" xmlns:wp="http://schemas.openxmlformats.org/drawingml/2006/wordprocessingDrawing" xmlns:w10="urn:schemas-microsoft-com:office:word" xmlns:w="http://schemas.openxmlformats.org/wordprocessingml/2006/main" xmlns:w14="http://schemas.microsoft.com/office/word/2010/wordml" xmlns:wpg="http://schemas.microsoft.com/office/word/2010/wordprocessingGroup" xmlns:wpi="http://schemas.microsoft.com/office/word/2010/wordprocessingInk" xmlns:wne="http://schemas.microsoft.com/office/word/2006/wordml" xmlns:wps="http://schemas.microsoft.com/office/word/2010/wordprocessingShape" mc:Ignorable="w14 wp14">
+<w:footnotes xmlns:ve="http://schemas.openxmlformats.org/markup-compatibility/2006" xmlns:o="urn:schemas-microsoft-com:office:office" xmlns:r="http://schemas.openxmlformats.org/officeDocument/2006/relationships" xmlns:m="http://schemas.openxmlformats.org/officeDocument/2006/math" xmlns:v="urn:schemas-microsoft-com:vml" xmlns:wp="http://schemas.openxmlformats.org/drawingml/2006/wordprocessingDrawing" xmlns:w10="urn:schemas-microsoft-com:office:word" xmlns:w="http://schemas.openxmlformats.org/wordprocessingml/2006/main" xmlns:wne="http://schemas.microsoft.com/office/word/2006/wordml">
   <w:footnote w:type="separator" w:id="-1">
     <w:p>
       <w:pPr>
@@ -32642,7 +32721,7 @@
 </file>
 
 <file path=word/header1.xml><?xml version="1.0" encoding="utf-8"?>
-<w:hdr xmlns:wpc="http://schemas.microsoft.com/office/word/2010/wordprocessingCanvas" xmlns:mc="http://schemas.openxmlformats.org/markup-compatibility/2006" xmlns:o="urn:schemas-microsoft-com:office:office" xmlns:r="http://schemas.openxmlformats.org/officeDocument/2006/relationships" xmlns:m="http://schemas.openxmlformats.org/officeDocument/2006/math" xmlns:v="urn:schemas-microsoft-com:vml" xmlns:wp14="http://schemas.microsoft.com/office/word/2010/wordprocessingDrawing" xmlns:wp="http://schemas.openxmlformats.org/drawingml/2006/wordprocessingDrawing" xmlns:w10="urn:schemas-microsoft-com:office:word" xmlns:w="http://schemas.openxmlformats.org/wordprocessingml/2006/main" xmlns:w14="http://schemas.microsoft.com/office/word/2010/wordml" xmlns:wpg="http://schemas.microsoft.com/office/word/2010/wordprocessingGroup" xmlns:wpi="http://schemas.microsoft.com/office/word/2010/wordprocessingInk" xmlns:wne="http://schemas.microsoft.com/office/word/2006/wordml" xmlns:wps="http://schemas.microsoft.com/office/word/2010/wordprocessingShape" mc:Ignorable="w14 wp14">
+<w:hdr xmlns:ve="http://schemas.openxmlformats.org/markup-compatibility/2006" xmlns:o="urn:schemas-microsoft-com:office:office" xmlns:r="http://schemas.openxmlformats.org/officeDocument/2006/relationships" xmlns:m="http://schemas.openxmlformats.org/officeDocument/2006/math" xmlns:v="urn:schemas-microsoft-com:vml" xmlns:wp="http://schemas.openxmlformats.org/drawingml/2006/wordprocessingDrawing" xmlns:w10="urn:schemas-microsoft-com:office:word" xmlns:w="http://schemas.openxmlformats.org/wordprocessingml/2006/main" xmlns:wne="http://schemas.microsoft.com/office/word/2006/wordml">
   <w:p>
     <w:pPr>
       <w:pStyle w:val="Header"/>
@@ -32653,24 +32732,14 @@
     <w:r>
       <w:tab/>
     </w:r>
-    <w:r>
-      <w:fldChar w:fldCharType="begin"/>
-    </w:r>
-    <w:r>
-      <w:instrText xml:space="preserve"> PAGE   \* MERGEFORMAT </w:instrText>
-    </w:r>
-    <w:r>
-      <w:fldChar w:fldCharType="separate"/>
-    </w:r>
-    <w:r>
-      <w:rPr>
-        <w:noProof/>
-      </w:rPr>
-      <w:t>1</w:t>
-    </w:r>
-    <w:r>
-      <w:fldChar w:fldCharType="end"/>
-    </w:r>
+    <w:fldSimple w:instr=" PAGE   \* MERGEFORMAT ">
+      <w:r>
+        <w:rPr>
+          <w:noProof/>
+        </w:rPr>
+        <w:t>1</w:t>
+      </w:r>
+    </w:fldSimple>
   </w:p>
   <w:p>
     <w:pPr>
@@ -32681,7 +32750,7 @@
 </file>
 
 <file path=word/header2.xml><?xml version="1.0" encoding="utf-8"?>
-<w:hdr xmlns:wpc="http://schemas.microsoft.com/office/word/2010/wordprocessingCanvas" xmlns:mc="http://schemas.openxmlformats.org/markup-compatibility/2006" xmlns:o="urn:schemas-microsoft-com:office:office" xmlns:r="http://schemas.openxmlformats.org/officeDocument/2006/relationships" xmlns:m="http://schemas.openxmlformats.org/officeDocument/2006/math" xmlns:v="urn:schemas-microsoft-com:vml" xmlns:wp14="http://schemas.microsoft.com/office/word/2010/wordprocessingDrawing" xmlns:wp="http://schemas.openxmlformats.org/drawingml/2006/wordprocessingDrawing" xmlns:w10="urn:schemas-microsoft-com:office:word" xmlns:w="http://schemas.openxmlformats.org/wordprocessingml/2006/main" xmlns:w14="http://schemas.microsoft.com/office/word/2010/wordml" xmlns:wpg="http://schemas.microsoft.com/office/word/2010/wordprocessingGroup" xmlns:wpi="http://schemas.microsoft.com/office/word/2010/wordprocessingInk" xmlns:wne="http://schemas.microsoft.com/office/word/2006/wordml" xmlns:wps="http://schemas.microsoft.com/office/word/2010/wordprocessingShape" mc:Ignorable="w14 wp14">
+<w:hdr xmlns:ve="http://schemas.openxmlformats.org/markup-compatibility/2006" xmlns:o="urn:schemas-microsoft-com:office:office" xmlns:r="http://schemas.openxmlformats.org/officeDocument/2006/relationships" xmlns:m="http://schemas.openxmlformats.org/officeDocument/2006/math" xmlns:v="urn:schemas-microsoft-com:vml" xmlns:wp="http://schemas.openxmlformats.org/drawingml/2006/wordprocessingDrawing" xmlns:w10="urn:schemas-microsoft-com:office:word" xmlns:w="http://schemas.openxmlformats.org/wordprocessingml/2006/main" xmlns:wne="http://schemas.microsoft.com/office/word/2006/wordml">
   <w:p>
     <w:pPr>
       <w:pStyle w:val="Header"/>
@@ -32692,30 +32761,20 @@
     <w:r>
       <w:tab/>
     </w:r>
-    <w:r>
-      <w:fldChar w:fldCharType="begin"/>
-    </w:r>
-    <w:r>
-      <w:instrText xml:space="preserve"> PAGE   \* MERGEFORMAT </w:instrText>
-    </w:r>
-    <w:r>
-      <w:fldChar w:fldCharType="separate"/>
-    </w:r>
-    <w:r>
-      <w:rPr>
-        <w:noProof/>
-      </w:rPr>
-      <w:t>48</w:t>
-    </w:r>
-    <w:r>
-      <w:fldChar w:fldCharType="end"/>
-    </w:r>
+    <w:fldSimple w:instr=" PAGE   \* MERGEFORMAT ">
+      <w:r>
+        <w:rPr>
+          <w:noProof/>
+        </w:rPr>
+        <w:t>15</w:t>
+      </w:r>
+    </w:fldSimple>
   </w:p>
 </w:hdr>
 </file>
 
 <file path=word/header3.xml><?xml version="1.0" encoding="utf-8"?>
-<w:hdr xmlns:wpc="http://schemas.microsoft.com/office/word/2010/wordprocessingCanvas" xmlns:mc="http://schemas.openxmlformats.org/markup-compatibility/2006" xmlns:o="urn:schemas-microsoft-com:office:office" xmlns:r="http://schemas.openxmlformats.org/officeDocument/2006/relationships" xmlns:m="http://schemas.openxmlformats.org/officeDocument/2006/math" xmlns:v="urn:schemas-microsoft-com:vml" xmlns:wp14="http://schemas.microsoft.com/office/word/2010/wordprocessingDrawing" xmlns:wp="http://schemas.openxmlformats.org/drawingml/2006/wordprocessingDrawing" xmlns:w10="urn:schemas-microsoft-com:office:word" xmlns:w="http://schemas.openxmlformats.org/wordprocessingml/2006/main" xmlns:w14="http://schemas.microsoft.com/office/word/2010/wordml" xmlns:wpg="http://schemas.microsoft.com/office/word/2010/wordprocessingGroup" xmlns:wpi="http://schemas.microsoft.com/office/word/2010/wordprocessingInk" xmlns:wne="http://schemas.microsoft.com/office/word/2006/wordml" xmlns:wps="http://schemas.microsoft.com/office/word/2010/wordprocessingShape" mc:Ignorable="w14 wp14">
+<w:hdr xmlns:ve="http://schemas.openxmlformats.org/markup-compatibility/2006" xmlns:o="urn:schemas-microsoft-com:office:office" xmlns:r="http://schemas.openxmlformats.org/officeDocument/2006/relationships" xmlns:m="http://schemas.openxmlformats.org/officeDocument/2006/math" xmlns:v="urn:schemas-microsoft-com:vml" xmlns:wp="http://schemas.openxmlformats.org/drawingml/2006/wordprocessingDrawing" xmlns:w10="urn:schemas-microsoft-com:office:word" xmlns:w="http://schemas.openxmlformats.org/wordprocessingml/2006/main" xmlns:wne="http://schemas.microsoft.com/office/word/2006/wordml">
   <w:p>
     <w:pPr>
       <w:pStyle w:val="Header"/>
@@ -32725,7 +32784,7 @@
 </file>
 
 <file path=word/styles.xml><?xml version="1.0" encoding="utf-8"?>
-<w:styles xmlns:mc="http://schemas.openxmlformats.org/markup-compatibility/2006" xmlns:r="http://schemas.openxmlformats.org/officeDocument/2006/relationships" xmlns:w="http://schemas.openxmlformats.org/wordprocessingml/2006/main" xmlns:w14="http://schemas.microsoft.com/office/word/2010/wordml" mc:Ignorable="w14">
+<w:styles xmlns:r="http://schemas.openxmlformats.org/officeDocument/2006/relationships" xmlns:w="http://schemas.openxmlformats.org/wordprocessingml/2006/main">
   <w:docDefaults>
     <w:rPrDefault>
       <w:rPr>
@@ -32889,6 +32948,7 @@
   <w:style w:type="character" w:default="1" w:styleId="DefaultParagraphFont">
     <w:name w:val="Default Paragraph Font"/>
     <w:uiPriority w:val="1"/>
+    <w:semiHidden/>
     <w:unhideWhenUsed/>
   </w:style>
   <w:style w:type="table" w:default="1" w:styleId="TableNormal">
@@ -32896,6 +32956,7 @@
     <w:uiPriority w:val="99"/>
     <w:semiHidden/>
     <w:unhideWhenUsed/>
+    <w:qFormat/>
     <w:tblPr>
       <w:tblInd w:w="0" w:type="dxa"/>
       <w:tblCellMar>
@@ -33662,7 +33723,7 @@
 </file>
 
 <file path=customXml/itemProps1.xml><?xml version="1.0" encoding="utf-8"?>
-<ds:datastoreItem xmlns:ds="http://schemas.openxmlformats.org/officeDocument/2006/customXml" ds:itemID="{DF327B9F-50C5-4487-A039-27A99C9BD4F0}">
+<ds:datastoreItem xmlns:ds="http://schemas.openxmlformats.org/officeDocument/2006/customXml" ds:itemID="{DE5E09D5-D7F5-4DB3-A7D9-F0024EB706B5}">
   <ds:schemaRefs>
     <ds:schemaRef ds:uri="http://schemas.openxmlformats.org/officeDocument/2006/bibliography"/>
   </ds:schemaRefs>

</xml_diff>